<commit_message>
Added Colliders to Trees, Rocks and walls
</commit_message>
<xml_diff>
--- a/CodeTestDoc/NIIT Unity Developer Test.docx
+++ b/CodeTestDoc/NIIT Unity Developer Test.docx
@@ -237,8 +237,6 @@
       <w:r>
         <w:t>intractable</w:t>
       </w:r>
-      <w:bookmarkStart w:id="0" w:name="_GoBack"/>
-      <w:bookmarkEnd w:id="0"/>
       <w:r>
         <w:t xml:space="preserve"> object</w:t>
       </w:r>
@@ -348,111 +346,6 @@
     <w:p>
       <w:pPr>
         <w:pStyle w:val="ListParagraph"/>
-        <w:numPr>
-          <w:ilvl w:val="0"/>
-          <w:numId w:val="20"/>
-        </w:numPr>
-        <w:rPr>
-          <w:rStyle w:val="IntenseEmphasis"/>
-          <w:i w:val="0"/>
-          <w:iCs w:val="0"/>
-          <w:color w:val="auto"/>
-        </w:rPr>
-      </w:pPr>
-      <w:r>
-        <w:rPr>
-          <w:rStyle w:val="IntenseEmphasis"/>
-          <w:i w:val="0"/>
-          <w:iCs w:val="0"/>
-          <w:color w:val="auto"/>
-        </w:rPr>
-        <w:t xml:space="preserve">The developer decided to </w:t>
-      </w:r>
-      <w:r>
-        <w:rPr>
-          <w:rStyle w:val="IntenseEmphasis"/>
-          <w:i w:val="0"/>
-          <w:iCs w:val="0"/>
-          <w:color w:val="auto"/>
-        </w:rPr>
-        <w:t>use</w:t>
-      </w:r>
-      <w:r>
-        <w:rPr>
-          <w:rStyle w:val="IntenseEmphasis"/>
-          <w:i w:val="0"/>
-          <w:iCs w:val="0"/>
-          <w:color w:val="auto"/>
-        </w:rPr>
-        <w:t xml:space="preserve"> a </w:t>
-      </w:r>
-      <w:r>
-        <w:rPr>
-          <w:rStyle w:val="IntenseEmphasis"/>
-          <w:i w:val="0"/>
-          <w:iCs w:val="0"/>
-          <w:color w:val="auto"/>
-        </w:rPr>
-        <w:t>well-known</w:t>
-      </w:r>
-      <w:r>
-        <w:rPr>
-          <w:rStyle w:val="IntenseEmphasis"/>
-          <w:i w:val="0"/>
-          <w:iCs w:val="0"/>
-          <w:color w:val="auto"/>
-        </w:rPr>
-        <w:t xml:space="preserve"> design pattern </w:t>
-      </w:r>
-      <w:r>
-        <w:rPr>
-          <w:rStyle w:val="IntenseEmphasis"/>
-          <w:i w:val="0"/>
-          <w:iCs w:val="0"/>
-          <w:color w:val="auto"/>
-        </w:rPr>
-        <w:t>to help implement the interaction system.</w:t>
-      </w:r>
-    </w:p>
-    <w:p>
-      <w:pPr>
-        <w:pStyle w:val="ListParagraph"/>
-        <w:numPr>
-          <w:ilvl w:val="1"/>
-          <w:numId w:val="18"/>
-        </w:numPr>
-        <w:rPr>
-          <w:rStyle w:val="IntenseEmphasis"/>
-          <w:i w:val="0"/>
-          <w:iCs w:val="0"/>
-          <w:color w:val="auto"/>
-        </w:rPr>
-      </w:pPr>
-      <w:r>
-        <w:rPr>
-          <w:rStyle w:val="IntenseEmphasis"/>
-          <w:i w:val="0"/>
-          <w:iCs w:val="0"/>
-          <w:color w:val="auto"/>
-        </w:rPr>
-        <w:t xml:space="preserve">Can you identify and describe the design pattern used? </w:t>
-      </w:r>
-      <w:r>
-        <w:rPr>
-          <w:rStyle w:val="IntenseEmphasis"/>
-          <w:b/>
-          <w:bCs/>
-        </w:rPr>
-        <w:t>(2 Marks)</w:t>
-      </w:r>
-    </w:p>
-    <w:p>
-      <w:pPr>
-        <w:pStyle w:val="ListParagraph"/>
-        <w:numPr>
-          <w:ilvl w:val="1"/>
-          <w:numId w:val="18"/>
-        </w:numPr>
         <w:rPr>
           <w:rStyle w:val="IntenseEmphasis"/>
           <w:b/>
@@ -463,13 +356,100 @@
         </w:rPr>
       </w:pPr>
       <w:r>
+        <w:t>There is Sphere Collider Around the Campfire, so whenever the player character triggers the collider, the fire particle system is enabled.</w:t>
+      </w:r>
+    </w:p>
+    <w:p>
+      <w:pPr>
+        <w:pStyle w:val="ListParagraph"/>
+        <w:numPr>
+          <w:ilvl w:val="0"/>
+          <w:numId w:val="20"/>
+        </w:numPr>
         <w:rPr>
           <w:rStyle w:val="IntenseEmphasis"/>
           <w:i w:val="0"/>
           <w:iCs w:val="0"/>
           <w:color w:val="auto"/>
         </w:rPr>
-        <w:t xml:space="preserve">Why do you think this design pattern was chosen? </w:t>
+      </w:pPr>
+      <w:r>
+        <w:rPr>
+          <w:rStyle w:val="IntenseEmphasis"/>
+          <w:i w:val="0"/>
+          <w:iCs w:val="0"/>
+          <w:color w:val="auto"/>
+        </w:rPr>
+        <w:t xml:space="preserve">The developer decided to </w:t>
+      </w:r>
+      <w:r>
+        <w:rPr>
+          <w:rStyle w:val="IntenseEmphasis"/>
+          <w:i w:val="0"/>
+          <w:iCs w:val="0"/>
+          <w:color w:val="auto"/>
+        </w:rPr>
+        <w:t>use</w:t>
+      </w:r>
+      <w:r>
+        <w:rPr>
+          <w:rStyle w:val="IntenseEmphasis"/>
+          <w:i w:val="0"/>
+          <w:iCs w:val="0"/>
+          <w:color w:val="auto"/>
+        </w:rPr>
+        <w:t xml:space="preserve"> a </w:t>
+      </w:r>
+      <w:r>
+        <w:rPr>
+          <w:rStyle w:val="IntenseEmphasis"/>
+          <w:i w:val="0"/>
+          <w:iCs w:val="0"/>
+          <w:color w:val="auto"/>
+        </w:rPr>
+        <w:t>well-known</w:t>
+      </w:r>
+      <w:r>
+        <w:rPr>
+          <w:rStyle w:val="IntenseEmphasis"/>
+          <w:i w:val="0"/>
+          <w:iCs w:val="0"/>
+          <w:color w:val="auto"/>
+        </w:rPr>
+        <w:t xml:space="preserve"> design pattern </w:t>
+      </w:r>
+      <w:r>
+        <w:rPr>
+          <w:rStyle w:val="IntenseEmphasis"/>
+          <w:i w:val="0"/>
+          <w:iCs w:val="0"/>
+          <w:color w:val="auto"/>
+        </w:rPr>
+        <w:t>to help implement the interaction system.</w:t>
+      </w:r>
+    </w:p>
+    <w:p>
+      <w:pPr>
+        <w:pStyle w:val="ListParagraph"/>
+        <w:numPr>
+          <w:ilvl w:val="1"/>
+          <w:numId w:val="18"/>
+        </w:numPr>
+        <w:rPr>
+          <w:rStyle w:val="IntenseEmphasis"/>
+          <w:i w:val="0"/>
+          <w:iCs w:val="0"/>
+          <w:color w:val="auto"/>
+        </w:rPr>
+      </w:pPr>
+      <w:r>
+        <w:rPr>
+          <w:rStyle w:val="IntenseEmphasis"/>
+          <w:i w:val="0"/>
+          <w:iCs w:val="0"/>
+          <w:color w:val="auto"/>
+        </w:rPr>
+        <w:t xml:space="preserve">Can you identify and describe the design pattern used? </w:t>
       </w:r>
       <w:r>
         <w:rPr>
@@ -477,15 +457,54 @@
           <w:b/>
           <w:bCs/>
         </w:rPr>
-        <w:t>(</w:t>
-      </w:r>
-      <w:r>
+        <w:t>(2 Marks)</w:t>
+      </w:r>
+    </w:p>
+    <w:p>
+      <w:pPr>
+        <w:pStyle w:val="ListParagraph"/>
+        <w:ind w:left="1440"/>
+        <w:rPr>
+          <w:rStyle w:val="IntenseEmphasis"/>
+          <w:i w:val="0"/>
+          <w:iCs w:val="0"/>
+          <w:color w:val="auto"/>
+        </w:rPr>
+      </w:pPr>
+      <w:r>
+        <w:rPr>
+          <w:rStyle w:val="IntenseEmphasis"/>
+          <w:i w:val="0"/>
+          <w:iCs w:val="0"/>
+          <w:color w:val="auto"/>
+        </w:rPr>
+        <w:t>A singleton class is used in this situation.</w:t>
+      </w:r>
+    </w:p>
+    <w:p>
+      <w:pPr>
+        <w:pStyle w:val="ListParagraph"/>
+        <w:numPr>
+          <w:ilvl w:val="1"/>
+          <w:numId w:val="18"/>
+        </w:numPr>
         <w:rPr>
           <w:rStyle w:val="IntenseEmphasis"/>
           <w:b/>
           <w:bCs/>
-        </w:rPr>
-        <w:t>2</w:t>
+          <w:i w:val="0"/>
+          <w:iCs w:val="0"/>
+          <w:color w:val="auto"/>
+        </w:rPr>
+      </w:pPr>
+      <w:r>
+        <w:rPr>
+          <w:rStyle w:val="IntenseEmphasis"/>
+          <w:i w:val="0"/>
+          <w:iCs w:val="0"/>
+          <w:color w:val="auto"/>
+        </w:rPr>
+        <w:t xml:space="preserve">Why do you think this design pattern was chosen? </w:t>
       </w:r>
       <w:r>
         <w:rPr>
@@ -493,55 +512,7 @@
           <w:b/>
           <w:bCs/>
         </w:rPr>
-        <w:t xml:space="preserve"> Mark)</w:t>
-      </w:r>
-    </w:p>
-    <w:p/>
-    <w:p>
-      <w:pPr>
-        <w:pStyle w:val="Heading1"/>
-        <w:rPr>
-          <w:b/>
-          <w:bCs/>
-        </w:rPr>
-      </w:pPr>
-      <w:r>
-        <w:rPr>
-          <w:b/>
-          <w:bCs/>
-        </w:rPr>
-        <w:t>2</w:t>
-      </w:r>
-      <w:r>
-        <w:rPr>
-          <w:b/>
-          <w:bCs/>
-        </w:rPr>
-        <w:t>.</w:t>
-      </w:r>
-      <w:r>
-        <w:rPr>
-          <w:b/>
-          <w:bCs/>
-        </w:rPr>
-        <w:t xml:space="preserve"> </w:t>
-      </w:r>
-      <w:r>
-        <w:rPr>
-          <w:b/>
-          <w:bCs/>
-        </w:rPr>
-        <w:t>Compile Error</w:t>
-      </w:r>
-    </w:p>
-    <w:p>
-      <w:pPr>
-        <w:rPr>
-          <w:rStyle w:val="IntenseEmphasis"/>
-        </w:rPr>
-      </w:pPr>
-      <w:r>
-        <w:t xml:space="preserve">We tried to run the game earlier today but there was a compile error. Please fix this error so that our QA department can continue to test the game. </w:t>
+        <w:t>(</w:t>
       </w:r>
       <w:r>
         <w:rPr>
@@ -549,10 +520,89 @@
           <w:b/>
           <w:bCs/>
         </w:rPr>
+        <w:t>2</w:t>
+      </w:r>
+      <w:r>
+        <w:rPr>
+          <w:rStyle w:val="IntenseEmphasis"/>
+          <w:b/>
+          <w:bCs/>
+        </w:rPr>
+        <w:t xml:space="preserve"> Mark)</w:t>
+      </w:r>
+    </w:p>
+    <w:p>
+      <w:pPr>
+        <w:pStyle w:val="ListParagraph"/>
+        <w:ind w:left="1440"/>
+        <w:rPr>
+          <w:rStyle w:val="IntenseEmphasis"/>
+          <w:b/>
+          <w:bCs/>
+          <w:i w:val="0"/>
+          <w:iCs w:val="0"/>
+          <w:color w:val="auto"/>
+        </w:rPr>
+      </w:pPr>
+    </w:p>
+    <w:p/>
+    <w:p>
+      <w:pPr>
+        <w:pStyle w:val="Heading1"/>
+        <w:rPr>
+          <w:b/>
+          <w:bCs/>
+        </w:rPr>
+      </w:pPr>
+      <w:r>
+        <w:rPr>
+          <w:b/>
+          <w:bCs/>
+        </w:rPr>
+        <w:t>2</w:t>
+      </w:r>
+      <w:r>
+        <w:rPr>
+          <w:b/>
+          <w:bCs/>
+        </w:rPr>
+        <w:t>.</w:t>
+      </w:r>
+      <w:r>
+        <w:rPr>
+          <w:b/>
+          <w:bCs/>
+        </w:rPr>
+        <w:t xml:space="preserve"> </w:t>
+      </w:r>
+      <w:r>
+        <w:rPr>
+          <w:b/>
+          <w:bCs/>
+        </w:rPr>
+        <w:t>Compile Error</w:t>
+      </w:r>
+    </w:p>
+    <w:p>
+      <w:pPr>
+        <w:rPr>
+          <w:i/>
+          <w:iCs/>
+          <w:color w:val="4472C4" w:themeColor="accent1"/>
+        </w:rPr>
+      </w:pPr>
+      <w:r>
+        <w:t xml:space="preserve">We tried to run the game earlier today but there was a compile error. Please fix this error so that our QA department can continue to test the game. </w:t>
+      </w:r>
+      <w:r>
+        <w:rPr>
+          <w:rStyle w:val="IntenseEmphasis"/>
+          <w:b/>
+          <w:bCs/>
+        </w:rPr>
         <w:t>(1 Mark)</w:t>
       </w:r>
     </w:p>
-    <w:p/>
     <w:p>
       <w:pPr>
         <w:pStyle w:val="Heading1"/>
@@ -791,6 +841,7 @@
       <w:tr>
         <w:trPr>
           <w:cnfStyle w:val="000000100000" w:firstRow="0" w:lastRow="0" w:firstColumn="0" w:lastColumn="0" w:oddVBand="0" w:evenVBand="0" w:oddHBand="1" w:evenHBand="0" w:firstRowFirstColumn="0" w:firstRowLastColumn="0" w:lastRowFirstColumn="0" w:lastRowLastColumn="0"/>
+          <w:trHeight w:val="241"/>
         </w:trPr>
         <w:tc>
           <w:tcPr>
@@ -889,7 +940,23 @@
                   <w:b w:val="0"/>
                   <w:bCs w:val="0"/>
                 </w:rPr>
-                <w:t>BugReports</w:t>
+                <w:t>BugRe</w:t>
+              </w:r>
+              <w:r>
+                <w:rPr>
+                  <w:rStyle w:val="Hyperlink"/>
+                  <w:b w:val="0"/>
+                  <w:bCs w:val="0"/>
+                </w:rPr>
+                <w:t>p</w:t>
+              </w:r>
+              <w:r>
+                <w:rPr>
+                  <w:rStyle w:val="Hyperlink"/>
+                  <w:b w:val="0"/>
+                  <w:bCs w:val="0"/>
+                </w:rPr>
+                <w:t>orts</w:t>
               </w:r>
               <w:proofErr w:type="spellEnd"/>
               <w:r>
@@ -1196,6 +1263,9 @@
         </w:tc>
       </w:tr>
       <w:tr>
+        <w:trPr>
+          <w:trHeight w:val="624"/>
+        </w:trPr>
         <w:tc>
           <w:tcPr>
             <w:cnfStyle w:val="001000000000" w:firstRow="0" w:lastRow="0" w:firstColumn="1" w:lastColumn="0" w:oddVBand="0" w:evenVBand="0" w:oddHBand="0" w:evenHBand="0" w:firstRowFirstColumn="0" w:firstRowLastColumn="0" w:lastRowFirstColumn="0" w:lastRowLastColumn="0"/>
@@ -1357,7 +1427,6 @@
           <w:b/>
           <w:bCs/>
         </w:rPr>
-        <w:lastRenderedPageBreak/>
         <w:t>4</w:t>
       </w:r>
       <w:r>
@@ -2391,6 +2460,7 @@
         </w:rPr>
       </w:pPr>
       <w:r>
+        <w:lastRenderedPageBreak/>
         <w:t xml:space="preserve">What is a circular dependency and why is this a bad thing? </w:t>
       </w:r>
       <w:r>
@@ -2415,7 +2485,6 @@
         </w:rPr>
       </w:pPr>
       <w:r>
-        <w:lastRenderedPageBreak/>
         <w:t xml:space="preserve">Update the collectable system to use the observer pattern to remove the circular dependencies. </w:t>
       </w:r>
       <w:r>
@@ -2888,15 +2957,13 @@
               </w:rPr>
               <w:t xml:space="preserve">Equipped from the inventory into the </w:t>
             </w:r>
-            <w:proofErr w:type="gramStart"/>
-            <w:r>
-              <w:rPr>
-                <w:b w:val="0"/>
-                <w:bCs w:val="0"/>
-              </w:rPr>
-              <w:t>players</w:t>
-            </w:r>
-            <w:proofErr w:type="gramEnd"/>
+            <w:r>
+              <w:rPr>
+                <w:b w:val="0"/>
+                <w:bCs w:val="0"/>
+              </w:rPr>
+              <w:t>player’s</w:t>
+            </w:r>
             <w:r>
               <w:rPr>
                 <w:b w:val="0"/>
@@ -3115,6 +3182,8 @@
               </w:rPr>
               <w:t>Fbx</w:t>
             </w:r>
+            <w:bookmarkStart w:id="0" w:name="_GoBack"/>
+            <w:bookmarkEnd w:id="0"/>
             <w:proofErr w:type="spellEnd"/>
           </w:p>
         </w:tc>
@@ -3261,7 +3330,6 @@
           <w:noProof/>
           <w:lang w:eastAsia="en-GB"/>
         </w:rPr>
-        <w:lastRenderedPageBreak/>
         <w:drawing>
           <wp:inline distT="0" distB="0" distL="0" distR="0" wp14:anchorId="1FC43680" wp14:editId="456B9541">
             <wp:extent cx="5731510" cy="3229610"/>

</xml_diff>

<commit_message>
Fixed the Double Start Count on Star Pickup
</commit_message>
<xml_diff>
--- a/CodeTestDoc/NIIT Unity Developer Test.docx
+++ b/CodeTestDoc/NIIT Unity Developer Test.docx
@@ -352,10 +352,13 @@
           <w:bCs/>
           <w:i w:val="0"/>
           <w:iCs w:val="0"/>
-          <w:color w:val="auto"/>
-        </w:rPr>
-      </w:pPr>
-      <w:r>
+          <w:color w:val="0070C0"/>
+        </w:rPr>
+      </w:pPr>
+      <w:r>
+        <w:rPr>
+          <w:color w:val="0070C0"/>
+        </w:rPr>
         <w:t>There is Sphere Collider Around the Campfire, so whenever the player character triggers the collider, the fire particle system is enabled.</w:t>
       </w:r>
     </w:p>
@@ -468,7 +471,7 @@
           <w:rStyle w:val="IntenseEmphasis"/>
           <w:i w:val="0"/>
           <w:iCs w:val="0"/>
-          <w:color w:val="auto"/>
+          <w:color w:val="0070C0"/>
         </w:rPr>
       </w:pPr>
       <w:r>
@@ -476,7 +479,7 @@
           <w:rStyle w:val="IntenseEmphasis"/>
           <w:i w:val="0"/>
           <w:iCs w:val="0"/>
-          <w:color w:val="auto"/>
+          <w:color w:val="0070C0"/>
         </w:rPr>
         <w:t>A singleton class is used in this situation.</w:t>
       </w:r>
@@ -586,21 +589,65 @@
     <w:p>
       <w:pPr>
         <w:rPr>
-          <w:i/>
-          <w:iCs/>
-          <w:color w:val="4472C4" w:themeColor="accent1"/>
-        </w:rPr>
-      </w:pPr>
-      <w:r>
-        <w:t xml:space="preserve">We tried to run the game earlier today but there was a compile error. Please fix this error so that our QA department can continue to test the game. </w:t>
-      </w:r>
-      <w:r>
-        <w:rPr>
           <w:rStyle w:val="IntenseEmphasis"/>
           <w:b/>
           <w:bCs/>
         </w:rPr>
+      </w:pPr>
+      <w:r>
+        <w:t xml:space="preserve">We tried to run the game earlier today but there was a compile error. Please fix this error so that our QA department can continue to test the game. </w:t>
+      </w:r>
+      <w:r>
+        <w:rPr>
+          <w:rStyle w:val="IntenseEmphasis"/>
+          <w:b/>
+          <w:bCs/>
+        </w:rPr>
         <w:t>(1 Mark)</w:t>
+      </w:r>
+    </w:p>
+    <w:p>
+      <w:pPr>
+        <w:rPr>
+          <w:iCs/>
+          <w:color w:val="4472C4" w:themeColor="accent1"/>
+        </w:rPr>
+      </w:pPr>
+      <w:r>
+        <w:rPr>
+          <w:rStyle w:val="IntenseEmphasis"/>
+          <w:bCs/>
+          <w:i w:val="0"/>
+        </w:rPr>
+        <w:t xml:space="preserve">The </w:t>
+      </w:r>
+      <w:proofErr w:type="spellStart"/>
+      <w:proofErr w:type="gramStart"/>
+      <w:r>
+        <w:rPr>
+          <w:rStyle w:val="IntenseEmphasis"/>
+          <w:bCs/>
+          <w:i w:val="0"/>
+        </w:rPr>
+        <w:t>x,y</w:t>
+      </w:r>
+      <w:proofErr w:type="gramEnd"/>
+      <w:r>
+        <w:rPr>
+          <w:rStyle w:val="IntenseEmphasis"/>
+          <w:bCs/>
+          <w:i w:val="0"/>
+        </w:rPr>
+        <w:t>,z</w:t>
+      </w:r>
+      <w:proofErr w:type="spellEnd"/>
+      <w:r>
+        <w:rPr>
+          <w:rStyle w:val="IntenseEmphasis"/>
+          <w:bCs/>
+          <w:i w:val="0"/>
+        </w:rPr>
+        <w:t xml:space="preserve">  positions of an object can be changed directly, instead create a new Vector3 with the new position and assign it to the objects position.</w:t>
       </w:r>
     </w:p>
     <w:p>
@@ -1358,6 +1405,7 @@
           </w:tcPr>
           <w:p>
             <w:r>
+              <w:lastRenderedPageBreak/>
               <w:t>Accompanying Files</w:t>
             </w:r>
           </w:p>
@@ -1404,8 +1452,16 @@
       <w:pPr>
         <w:rPr>
           <w:rFonts w:ascii="Calibri" w:hAnsi="Calibri" w:cs="Calibri"/>
-        </w:rPr>
-      </w:pPr>
+          <w:color w:val="0070C0"/>
+        </w:rPr>
+      </w:pPr>
+      <w:r>
+        <w:rPr>
+          <w:rFonts w:ascii="Calibri" w:hAnsi="Calibri" w:cs="Calibri"/>
+          <w:color w:val="0070C0"/>
+        </w:rPr>
+        <w:t>I have added Sphere colliders to Rocks, Capsule Colliders to Trees and Box Colliders to Castel walls, so as to prevent the player from passing through them.</w:t>
+      </w:r>
     </w:p>
     <w:p>
       <w:pPr>
@@ -1989,11 +2045,7 @@
         </w:tc>
       </w:tr>
     </w:tbl>
-    <w:p>
-      <w:pPr>
-        <w:pStyle w:val="Heading2"/>
-      </w:pPr>
-    </w:p>
+    <w:p/>
     <w:tbl>
       <w:tblPr>
         <w:tblStyle w:val="ListTable4-Accent3"/>
@@ -2382,7 +2434,24 @@
         </w:tc>
       </w:tr>
     </w:tbl>
-    <w:p/>
+    <w:p>
+      <w:r>
+        <w:lastRenderedPageBreak/>
+        <w:t xml:space="preserve">When the Star Property returns the </w:t>
+      </w:r>
+      <w:proofErr w:type="spellStart"/>
+      <w:proofErr w:type="gramStart"/>
+      <w:r>
+        <w:t>no.of</w:t>
+      </w:r>
+      <w:proofErr w:type="spellEnd"/>
+      <w:proofErr w:type="gramEnd"/>
+      <w:r>
+        <w:t xml:space="preserve"> starts collected, we can eliminate the double count problem by dividing it with 2.</w:t>
+      </w:r>
+      <w:bookmarkStart w:id="0" w:name="_GoBack"/>
+      <w:bookmarkEnd w:id="0"/>
+    </w:p>
     <w:p>
       <w:pPr>
         <w:pStyle w:val="Heading1"/>
@@ -2460,7 +2529,6 @@
         </w:rPr>
       </w:pPr>
       <w:r>
-        <w:lastRenderedPageBreak/>
         <w:t xml:space="preserve">What is a circular dependency and why is this a bad thing? </w:t>
       </w:r>
       <w:r>
@@ -3182,8 +3250,6 @@
               </w:rPr>
               <w:t>Fbx</w:t>
             </w:r>
-            <w:bookmarkStart w:id="0" w:name="_GoBack"/>
-            <w:bookmarkEnd w:id="0"/>
             <w:proofErr w:type="spellEnd"/>
           </w:p>
         </w:tc>

</xml_diff>

<commit_message>
Fixed the Navgation Problem
</commit_message>
<xml_diff>
--- a/CodeTestDoc/NIIT Unity Developer Test.docx
+++ b/CodeTestDoc/NIIT Unity Developer Test.docx
@@ -1072,6 +1072,29 @@
         <w:pStyle w:val="Heading2"/>
       </w:pPr>
     </w:p>
+    <w:p>
+      <w:r>
+        <w:t xml:space="preserve">Fixed the Issue by making the centre path </w:t>
+      </w:r>
+      <w:r>
+        <w:t>“</w:t>
+      </w:r>
+      <w:r>
+        <w:t>walkable</w:t>
+      </w:r>
+      <w:r>
+        <w:t>”</w:t>
+      </w:r>
+      <w:r>
+        <w:t xml:space="preserve"> </w:t>
+      </w:r>
+      <w:r>
+        <w:t>and pond area “not walkable” and baked the navigation mesh again.</w:t>
+      </w:r>
+      <w:bookmarkStart w:id="0" w:name="_GoBack"/>
+      <w:bookmarkEnd w:id="0"/>
+    </w:p>
+    <w:p/>
     <w:tbl>
       <w:tblPr>
         <w:tblStyle w:val="ListTable4-Accent3"/>
@@ -1304,6 +1327,7 @@
           </w:tcPr>
           <w:p>
             <w:r>
+              <w:lastRenderedPageBreak/>
               <w:t>Reproduction Steps</w:t>
             </w:r>
           </w:p>
@@ -1405,7 +1429,6 @@
           </w:tcPr>
           <w:p>
             <w:r>
-              <w:lastRenderedPageBreak/>
               <w:t>Accompanying Files</w:t>
             </w:r>
           </w:p>
@@ -2322,6 +2345,7 @@
                 <w:b w:val="0"/>
                 <w:bCs w:val="0"/>
               </w:rPr>
+              <w:lastRenderedPageBreak/>
               <w:t xml:space="preserve">While the </w:t>
             </w:r>
             <w:r>
@@ -2352,6 +2376,7 @@
           </w:tcPr>
           <w:p>
             <w:r>
+              <w:lastRenderedPageBreak/>
               <w:t>Accompanying Files</w:t>
             </w:r>
           </w:p>
@@ -2435,22 +2460,33 @@
       </w:tr>
     </w:tbl>
     <w:p>
-      <w:r>
-        <w:lastRenderedPageBreak/>
+      <w:pPr>
+        <w:rPr>
+          <w:color w:val="0070C0"/>
+        </w:rPr>
+      </w:pPr>
+      <w:r>
+        <w:rPr>
+          <w:color w:val="0070C0"/>
+        </w:rPr>
         <w:t xml:space="preserve">When the Star Property returns the </w:t>
       </w:r>
       <w:proofErr w:type="spellStart"/>
       <w:proofErr w:type="gramStart"/>
       <w:r>
+        <w:rPr>
+          <w:color w:val="0070C0"/>
+        </w:rPr>
         <w:t>no.of</w:t>
       </w:r>
       <w:proofErr w:type="spellEnd"/>
       <w:proofErr w:type="gramEnd"/>
       <w:r>
+        <w:rPr>
+          <w:color w:val="0070C0"/>
+        </w:rPr>
         <w:t xml:space="preserve"> starts collected, we can eliminate the double count problem by dividing it with 2.</w:t>
       </w:r>
-      <w:bookmarkStart w:id="0" w:name="_GoBack"/>
-      <w:bookmarkEnd w:id="0"/>
     </w:p>
     <w:p>
       <w:pPr>
@@ -3268,6 +3304,7 @@
         </w:rPr>
       </w:pPr>
       <w:r>
+        <w:lastRenderedPageBreak/>
         <w:t xml:space="preserve">The designers have now completed their final draft of the UI for the new inventory system. </w:t>
       </w:r>
       <w:r>
@@ -3462,6 +3499,7 @@
           <w:noProof/>
           <w:lang w:eastAsia="en-GB"/>
         </w:rPr>
+        <w:lastRenderedPageBreak/>
         <w:drawing>
           <wp:inline distT="0" distB="0" distL="0" distR="0" wp14:anchorId="3135F3A9" wp14:editId="6DDB6ED1">
             <wp:extent cx="5731510" cy="3250565"/>

</xml_diff>

<commit_message>
Fixeed the Health Issue for Hard Mode
</commit_message>
<xml_diff>
--- a/CodeTestDoc/NIIT Unity Developer Test.docx
+++ b/CodeTestDoc/NIIT Unity Developer Test.docx
@@ -1091,9 +1091,11 @@
       <w:r>
         <w:t>and pond area “not walkable” and baked the navigation mesh again.</w:t>
       </w:r>
-      <w:bookmarkStart w:id="0" w:name="_GoBack"/>
-      <w:bookmarkEnd w:id="0"/>
-    </w:p>
+    </w:p>
+    <w:p/>
+    <w:p/>
+    <w:p/>
+    <w:p/>
     <w:p/>
     <w:tbl>
       <w:tblPr>
@@ -1115,6 +1117,7 @@
           </w:tcPr>
           <w:p>
             <w:r>
+              <w:lastRenderedPageBreak/>
               <w:t>Bug Report</w:t>
             </w:r>
             <w:r>
@@ -1327,7 +1330,6 @@
           </w:tcPr>
           <w:p>
             <w:r>
-              <w:lastRenderedPageBreak/>
               <w:t>Reproduction Steps</w:t>
             </w:r>
           </w:p>
@@ -1563,6 +1565,8 @@
       <w:pPr>
         <w:rPr>
           <w:rStyle w:val="IntenseEmphasis"/>
+          <w:b/>
+          <w:bCs/>
         </w:rPr>
       </w:pPr>
       <w:r>
@@ -1577,7 +1581,48 @@
         <w:t>(3 Marks)</w:t>
       </w:r>
     </w:p>
-    <w:p/>
+    <w:p>
+      <w:pPr>
+        <w:rPr>
+          <w:iCs/>
+          <w:color w:val="4472C4" w:themeColor="accent1"/>
+        </w:rPr>
+      </w:pPr>
+      <w:r>
+        <w:rPr>
+          <w:rStyle w:val="IntenseEmphasis"/>
+          <w:bCs/>
+          <w:i w:val="0"/>
+        </w:rPr>
+        <w:t xml:space="preserve">The </w:t>
+      </w:r>
+      <w:r>
+        <w:rPr>
+          <w:rStyle w:val="IntenseEmphasis"/>
+          <w:bCs/>
+          <w:i w:val="0"/>
+        </w:rPr>
+        <w:t xml:space="preserve">Condition where the game is in “Hard Mode” or not was checked in </w:t>
+      </w:r>
+      <w:proofErr w:type="gramStart"/>
+      <w:r>
+        <w:rPr>
+          <w:rStyle w:val="IntenseEmphasis"/>
+          <w:bCs/>
+          <w:i w:val="0"/>
+        </w:rPr>
+        <w:t>Awake(</w:t>
+      </w:r>
+      <w:proofErr w:type="gramEnd"/>
+      <w:r>
+        <w:rPr>
+          <w:rStyle w:val="IntenseEmphasis"/>
+          <w:bCs/>
+          <w:i w:val="0"/>
+        </w:rPr>
+        <w:t>) method, if the condition is checked in Start() Method it resolved the issue.</w:t>
+      </w:r>
+    </w:p>
     <w:p>
       <w:pPr>
         <w:pStyle w:val="Heading1"/>
@@ -2069,6 +2114,10 @@
       </w:tr>
     </w:tbl>
     <w:p/>
+    <w:p>
+      <w:bookmarkStart w:id="0" w:name="_GoBack"/>
+      <w:bookmarkEnd w:id="0"/>
+    </w:p>
     <w:tbl>
       <w:tblPr>
         <w:tblStyle w:val="ListTable4-Accent3"/>
@@ -2089,6 +2138,7 @@
           </w:tcPr>
           <w:p>
             <w:r>
+              <w:lastRenderedPageBreak/>
               <w:t>Bug Report</w:t>
             </w:r>
             <w:r>
@@ -2345,7 +2395,6 @@
                 <w:b w:val="0"/>
                 <w:bCs w:val="0"/>
               </w:rPr>
-              <w:lastRenderedPageBreak/>
               <w:t xml:space="preserve">While the </w:t>
             </w:r>
             <w:r>
@@ -2376,7 +2425,6 @@
           </w:tcPr>
           <w:p>
             <w:r>
-              <w:lastRenderedPageBreak/>
               <w:t>Accompanying Files</w:t>
             </w:r>
           </w:p>
@@ -3059,6 +3107,7 @@
                 <w:b w:val="0"/>
                 <w:bCs w:val="0"/>
               </w:rPr>
+              <w:lastRenderedPageBreak/>
               <w:t xml:space="preserve">Equipped from the inventory into the </w:t>
             </w:r>
             <w:r>
@@ -3304,7 +3353,6 @@
         </w:rPr>
       </w:pPr>
       <w:r>
-        <w:lastRenderedPageBreak/>
         <w:t xml:space="preserve">The designers have now completed their final draft of the UI for the new inventory system. </w:t>
       </w:r>
       <w:r>

</xml_diff>

<commit_message>
Fixing the Collectable System
</commit_message>
<xml_diff>
--- a/CodeTestDoc/NIIT Unity Developer Test.docx
+++ b/CodeTestDoc/NIIT Unity Developer Test.docx
@@ -547,6 +547,18 @@
           <w:color w:val="auto"/>
         </w:rPr>
       </w:pPr>
+      <w:r>
+        <w:rPr>
+          <w:color w:val="0070C0"/>
+        </w:rPr>
+        <w:t xml:space="preserve">Singletons come into effect only when </w:t>
+      </w:r>
+      <w:r>
+        <w:rPr>
+          <w:color w:val="0070C0"/>
+        </w:rPr>
+        <w:t>they are required, in this case the fire effect is required whenever the player is near it, in this way processing power and memory is saved.</w:t>
+      </w:r>
     </w:p>
     <w:p/>
     <w:p>
@@ -987,23 +999,7 @@
                   <w:b w:val="0"/>
                   <w:bCs w:val="0"/>
                 </w:rPr>
-                <w:t>BugRe</w:t>
-              </w:r>
-              <w:r>
-                <w:rPr>
-                  <w:rStyle w:val="Hyperlink"/>
-                  <w:b w:val="0"/>
-                  <w:bCs w:val="0"/>
-                </w:rPr>
-                <w:t>p</w:t>
-              </w:r>
-              <w:r>
-                <w:rPr>
-                  <w:rStyle w:val="Hyperlink"/>
-                  <w:b w:val="0"/>
-                  <w:bCs w:val="0"/>
-                </w:rPr>
-                <w:t>orts</w:t>
+                <w:t>BugReports</w:t>
               </w:r>
               <w:proofErr w:type="spellEnd"/>
               <w:r>
@@ -1073,22 +1069,45 @@
       </w:pPr>
     </w:p>
     <w:p>
-      <w:r>
+      <w:pPr>
+        <w:rPr>
+          <w:color w:val="0070C0"/>
+        </w:rPr>
+      </w:pPr>
+      <w:r>
+        <w:rPr>
+          <w:color w:val="0070C0"/>
+        </w:rPr>
         <w:t xml:space="preserve">Fixed the Issue by making the centre path </w:t>
       </w:r>
       <w:r>
+        <w:rPr>
+          <w:color w:val="0070C0"/>
+        </w:rPr>
         <w:t>“</w:t>
       </w:r>
       <w:r>
+        <w:rPr>
+          <w:color w:val="0070C0"/>
+        </w:rPr>
         <w:t>walkable</w:t>
       </w:r>
       <w:r>
+        <w:rPr>
+          <w:color w:val="0070C0"/>
+        </w:rPr>
         <w:t>”</w:t>
       </w:r>
       <w:r>
+        <w:rPr>
+          <w:color w:val="0070C0"/>
+        </w:rPr>
         <w:t xml:space="preserve"> </w:t>
       </w:r>
       <w:r>
+        <w:rPr>
+          <w:color w:val="0070C0"/>
+        </w:rPr>
         <w:t>and pond area “not walkable” and baked the navigation mesh again.</w:t>
       </w:r>
     </w:p>
@@ -1117,7 +1136,6 @@
           </w:tcPr>
           <w:p>
             <w:r>
-              <w:lastRenderedPageBreak/>
               <w:t>Bug Report</w:t>
             </w:r>
             <w:r>
@@ -2114,10 +2132,7 @@
       </w:tr>
     </w:tbl>
     <w:p/>
-    <w:p>
-      <w:bookmarkStart w:id="0" w:name="_GoBack"/>
-      <w:bookmarkEnd w:id="0"/>
-    </w:p>
+    <w:p/>
     <w:tbl>
       <w:tblPr>
         <w:tblStyle w:val="ListTable4-Accent3"/>
@@ -2138,7 +2153,6 @@
           </w:tcPr>
           <w:p>
             <w:r>
-              <w:lastRenderedPageBreak/>
               <w:t>Bug Report</w:t>
             </w:r>
             <w:r>
@@ -2608,20 +2622,58 @@
           <w:numId w:val="19"/>
         </w:numPr>
         <w:rPr>
-          <w:b/>
-          <w:bCs/>
-        </w:rPr>
-      </w:pPr>
-      <w:r>
-        <w:t xml:space="preserve">What is a circular dependency and why is this a bad thing? </w:t>
-      </w:r>
-      <w:r>
-        <w:rPr>
           <w:rStyle w:val="IntenseEmphasis"/>
           <w:b/>
           <w:bCs/>
+          <w:i w:val="0"/>
+          <w:iCs w:val="0"/>
+          <w:color w:val="auto"/>
+        </w:rPr>
+      </w:pPr>
+      <w:r>
+        <w:t xml:space="preserve">What is a circular dependency and why is this a bad thing? </w:t>
+      </w:r>
+      <w:r>
+        <w:rPr>
+          <w:rStyle w:val="IntenseEmphasis"/>
+          <w:b/>
+          <w:bCs/>
         </w:rPr>
         <w:t>(3 Marks)</w:t>
+      </w:r>
+    </w:p>
+    <w:p>
+      <w:pPr>
+        <w:pStyle w:val="ListParagraph"/>
+        <w:rPr>
+          <w:b/>
+          <w:bCs/>
+          <w:color w:val="0070C0"/>
+        </w:rPr>
+      </w:pPr>
+      <w:r>
+        <w:rPr>
+          <w:color w:val="0070C0"/>
+        </w:rPr>
+        <w:t>Consider 2 classes ‘A’ and ‘B’, if A is dependent on B and also B is dependent on A, then there exist a circular dependency. It’s not recommended because it can lead to</w:t>
+      </w:r>
+      <w:r>
+        <w:rPr>
+          <w:color w:val="0070C0"/>
+        </w:rPr>
+        <w:t xml:space="preserve">             </w:t>
+      </w:r>
+      <w:r>
+        <w:rPr>
+          <w:color w:val="0070C0"/>
+        </w:rPr>
+        <w:t xml:space="preserve"> </w:t>
+      </w:r>
+      <w:r>
+        <w:rPr>
+          <w:color w:val="0070C0"/>
+        </w:rPr>
+        <w:t>infinite loop/Deadlock.</w:t>
       </w:r>
     </w:p>
     <w:p>
@@ -2632,20 +2684,40 @@
           <w:numId w:val="19"/>
         </w:numPr>
         <w:rPr>
-          <w:b/>
-          <w:bCs/>
-        </w:rPr>
-      </w:pPr>
-      <w:r>
-        <w:t xml:space="preserve">Update the collectable system to use the observer pattern to remove the circular dependencies. </w:t>
-      </w:r>
-      <w:r>
-        <w:rPr>
           <w:rStyle w:val="IntenseEmphasis"/>
           <w:b/>
           <w:bCs/>
+          <w:i w:val="0"/>
+          <w:iCs w:val="0"/>
+          <w:color w:val="auto"/>
+        </w:rPr>
+      </w:pPr>
+      <w:r>
+        <w:t xml:space="preserve">Update the collectable system to use the observer pattern to remove the circular dependencies. </w:t>
+      </w:r>
+      <w:r>
+        <w:rPr>
+          <w:rStyle w:val="IntenseEmphasis"/>
+          <w:b/>
+          <w:bCs/>
         </w:rPr>
         <w:t>(5 Marks)</w:t>
+      </w:r>
+    </w:p>
+    <w:p>
+      <w:pPr>
+        <w:pStyle w:val="ListParagraph"/>
+        <w:rPr>
+          <w:bCs/>
+          <w:color w:val="0070C0"/>
+        </w:rPr>
+      </w:pPr>
+      <w:r>
+        <w:rPr>
+          <w:bCs/>
+          <w:color w:val="0070C0"/>
+        </w:rPr>
+        <w:t>Here in the new Method a Pickups scripts is attached to the player, whenever the player triggers the pickups, the suitable action is taken for the pickup.</w:t>
       </w:r>
     </w:p>
     <w:p>
@@ -2673,6 +2745,12 @@
           <w:ilvl w:val="1"/>
           <w:numId w:val="15"/>
         </w:numPr>
+        <w:rPr>
+          <w:rStyle w:val="IntenseEmphasis"/>
+          <w:i w:val="0"/>
+          <w:iCs w:val="0"/>
+          <w:color w:val="auto"/>
+        </w:rPr>
       </w:pPr>
       <w:r>
         <w:t>Why is th</w:t>
@@ -2690,6 +2768,21 @@
           <w:bCs/>
         </w:rPr>
         <w:t>(1 Mark)</w:t>
+      </w:r>
+    </w:p>
+    <w:p>
+      <w:pPr>
+        <w:pStyle w:val="ListParagraph"/>
+        <w:ind w:left="1440"/>
+        <w:rPr>
+          <w:color w:val="0070C0"/>
+        </w:rPr>
+      </w:pPr>
+      <w:r>
+        <w:rPr>
+          <w:color w:val="0070C0"/>
+        </w:rPr>
+        <w:t>This new Method removes the circular Dependency and removes the risk for Deadlock.</w:t>
       </w:r>
     </w:p>
     <w:p>
@@ -2751,7 +2844,35 @@
         <w:t>(1 Mark)</w:t>
       </w:r>
     </w:p>
+    <w:p>
+      <w:pPr>
+        <w:pStyle w:val="ListParagraph"/>
+        <w:ind w:left="1440"/>
+        <w:rPr>
+          <w:rStyle w:val="IntenseEmphasis"/>
+          <w:i w:val="0"/>
+          <w:iCs w:val="0"/>
+          <w:color w:val="0070C0"/>
+        </w:rPr>
+      </w:pPr>
+      <w:r>
+        <w:rPr>
+          <w:rStyle w:val="IntenseEmphasis"/>
+          <w:i w:val="0"/>
+          <w:iCs w:val="0"/>
+          <w:color w:val="0070C0"/>
+        </w:rPr>
+        <w:t>This new Method for collectables is much less complex Since there is only one Script Controlling the Picks, which is attached to the Player.</w:t>
+      </w:r>
+    </w:p>
     <w:p/>
+    <w:p/>
+    <w:p/>
+    <w:p/>
+    <w:p>
+      <w:bookmarkStart w:id="0" w:name="_GoBack"/>
+      <w:bookmarkEnd w:id="0"/>
+    </w:p>
     <w:p>
       <w:pPr>
         <w:pStyle w:val="Heading1"/>
@@ -2765,6 +2886,7 @@
           <w:b/>
           <w:bCs/>
         </w:rPr>
+        <w:lastRenderedPageBreak/>
         <w:t>7</w:t>
       </w:r>
       <w:r>
@@ -3107,7 +3229,6 @@
                 <w:b w:val="0"/>
                 <w:bCs w:val="0"/>
               </w:rPr>
-              <w:lastRenderedPageBreak/>
               <w:t xml:space="preserve">Equipped from the inventory into the </w:t>
             </w:r>
             <w:r>
@@ -3481,6 +3602,7 @@
           <w:noProof/>
           <w:lang w:eastAsia="en-GB"/>
         </w:rPr>
+        <w:lastRenderedPageBreak/>
         <w:drawing>
           <wp:inline distT="0" distB="0" distL="0" distR="0" wp14:anchorId="1FC43680" wp14:editId="456B9541">
             <wp:extent cx="5731510" cy="3229610"/>
@@ -3547,7 +3669,6 @@
           <w:noProof/>
           <w:lang w:eastAsia="en-GB"/>
         </w:rPr>
-        <w:lastRenderedPageBreak/>
         <w:drawing>
           <wp:inline distT="0" distB="0" distL="0" distR="0" wp14:anchorId="3135F3A9" wp14:editId="6DDB6ED1">
             <wp:extent cx="5731510" cy="3250565"/>
@@ -6137,7 +6258,6 @@
   <w:style w:type="character" w:default="1" w:styleId="DefaultParagraphFont">
     <w:name w:val="Default Paragraph Font"/>
     <w:uiPriority w:val="1"/>
-    <w:semiHidden/>
     <w:unhideWhenUsed/>
   </w:style>
   <w:style w:type="table" w:default="1" w:styleId="TableNormal">

</xml_diff>

<commit_message>
Fixing the Double count of the Collectables
</commit_message>
<xml_diff>
--- a/CodeTestDoc/NIIT Unity Developer Test.docx
+++ b/CodeTestDoc/NIIT Unity Developer Test.docx
@@ -2531,24 +2531,22 @@
         <w:rPr>
           <w:color w:val="0070C0"/>
         </w:rPr>
-        <w:t xml:space="preserve">When the Star Property returns the </w:t>
-      </w:r>
-      <w:proofErr w:type="spellStart"/>
-      <w:proofErr w:type="gramStart"/>
+        <w:t xml:space="preserve">Here the double count is because even after collecting the Collectable items the collider still remains active, </w:t>
+      </w:r>
       <w:r>
         <w:rPr>
           <w:color w:val="0070C0"/>
         </w:rPr>
-        <w:t>no.of</w:t>
-      </w:r>
-      <w:proofErr w:type="spellEnd"/>
-      <w:proofErr w:type="gramEnd"/>
+        <w:t>hence</w:t>
+      </w:r>
       <w:r>
         <w:rPr>
           <w:color w:val="0070C0"/>
         </w:rPr>
-        <w:t xml:space="preserve"> starts collected, we can eliminate the double count problem by dividing it with 2.</w:t>
-      </w:r>
+        <w:t xml:space="preserve"> if we disable the collider after triggering them, the issue will be resolved.</w:t>
+      </w:r>
+      <w:bookmarkStart w:id="0" w:name="_GoBack"/>
+      <w:bookmarkEnd w:id="0"/>
     </w:p>
     <w:p>
       <w:pPr>
@@ -2869,10 +2867,7 @@
     <w:p/>
     <w:p/>
     <w:p/>
-    <w:p>
-      <w:bookmarkStart w:id="0" w:name="_GoBack"/>
-      <w:bookmarkEnd w:id="0"/>
-    </w:p>
+    <w:p/>
     <w:p>
       <w:pPr>
         <w:pStyle w:val="Heading1"/>
@@ -6258,6 +6253,7 @@
   <w:style w:type="character" w:default="1" w:styleId="DefaultParagraphFont">
     <w:name w:val="Default Paragraph Font"/>
     <w:uiPriority w:val="1"/>
+    <w:semiHidden/>
     <w:unhideWhenUsed/>
   </w:style>
   <w:style w:type="table" w:default="1" w:styleId="TableNormal">

</xml_diff>